<commit_message>
update form ban hang
</commit_message>
<xml_diff>
--- a/BaoCaoDeTaiNhom4.docx
+++ b/BaoCaoDeTaiNhom4.docx
@@ -483,7 +483,25 @@
         <w:rPr>
           <w:szCs w:val="26"/>
         </w:rPr>
-        <w:t xml:space="preserve">2. </w:t>
+        <w:t>2.</w:t>
+      </w:r>
+      <w:r>
+        <w:rPr>
+          <w:szCs w:val="26"/>
+        </w:rPr>
+        <w:t xml:space="preserve"> </w:t>
+      </w:r>
+      <w:r>
+        <w:rPr>
+          <w:szCs w:val="26"/>
+        </w:rPr>
+        <w:t>2001210920, Võ Danh Dự</w:t>
+      </w:r>
+      <w:r>
+        <w:rPr>
+          <w:szCs w:val="26"/>
+        </w:rPr>
+        <w:t xml:space="preserve"> </w:t>
       </w:r>
     </w:p>
     <w:p>
@@ -504,6 +522,12 @@
         </w:rPr>
         <w:tab/>
         <w:t xml:space="preserve">3. </w:t>
+      </w:r>
+      <w:r>
+        <w:rPr>
+          <w:szCs w:val="26"/>
+        </w:rPr>
+        <w:t>2001215733, Nguyễn Anh Đức</w:t>
       </w:r>
     </w:p>
     <w:p>
@@ -807,7 +831,7 @@
         </w:rPr>
         <w:fldChar w:fldCharType="separate"/>
       </w:r>
-      <w:hyperlink w:anchor="_Toc166570799" w:history="1">
+      <w:hyperlink w:anchor="_Toc168385227" w:history="1">
         <w:r>
           <w:rPr>
             <w:rStyle w:val="Hyperlink"/>
@@ -848,7 +872,7 @@
             <w:noProof/>
             <w:webHidden/>
           </w:rPr>
-          <w:instrText xml:space="preserve"> PAGEREF _Toc166570799 \h </w:instrText>
+          <w:instrText xml:space="preserve"> PAGEREF _Toc168385227 \h </w:instrText>
         </w:r>
         <w:r>
           <w:rPr>
@@ -890,7 +914,7 @@
           <w:sz w:val="22"/>
         </w:rPr>
       </w:pPr>
-      <w:hyperlink w:anchor="_Toc166570800" w:history="1">
+      <w:hyperlink w:anchor="_Toc168385228" w:history="1">
         <w:r>
           <w:rPr>
             <w:rStyle w:val="Hyperlink"/>
@@ -913,7 +937,7 @@
           <w:rPr>
             <w:webHidden/>
           </w:rPr>
-          <w:instrText xml:space="preserve"> PAGEREF _Toc166570800 \h </w:instrText>
+          <w:instrText xml:space="preserve"> PAGEREF _Toc168385228 \h </w:instrText>
         </w:r>
         <w:r>
           <w:rPr>
@@ -951,7 +975,7 @@
           <w:sz w:val="22"/>
         </w:rPr>
       </w:pPr>
-      <w:hyperlink w:anchor="_Toc166570801" w:history="1">
+      <w:hyperlink w:anchor="_Toc168385229" w:history="1">
         <w:r>
           <w:rPr>
             <w:rStyle w:val="Hyperlink"/>
@@ -974,7 +998,7 @@
           <w:rPr>
             <w:webHidden/>
           </w:rPr>
-          <w:instrText xml:space="preserve"> PAGEREF _Toc166570801 \h </w:instrText>
+          <w:instrText xml:space="preserve"> PAGEREF _Toc168385229 \h </w:instrText>
         </w:r>
         <w:r>
           <w:rPr>
@@ -991,7 +1015,7 @@
           <w:rPr>
             <w:webHidden/>
           </w:rPr>
-          <w:t>7</w:t>
+          <w:t>8</w:t>
         </w:r>
         <w:r>
           <w:rPr>
@@ -1014,7 +1038,7 @@
           <w:sz w:val="22"/>
         </w:rPr>
       </w:pPr>
-      <w:hyperlink w:anchor="_Toc166570802" w:history="1">
+      <w:hyperlink w:anchor="_Toc168385230" w:history="1">
         <w:r>
           <w:rPr>
             <w:rStyle w:val="Hyperlink"/>
@@ -1041,7 +1065,7 @@
             <w:noProof/>
             <w:webHidden/>
           </w:rPr>
-          <w:instrText xml:space="preserve"> PAGEREF _Toc166570802 \h </w:instrText>
+          <w:instrText xml:space="preserve"> PAGEREF _Toc168385230 \h </w:instrText>
         </w:r>
         <w:r>
           <w:rPr>
@@ -1061,7 +1085,7 @@
             <w:noProof/>
             <w:webHidden/>
           </w:rPr>
-          <w:t>11</w:t>
+          <w:t>10</w:t>
         </w:r>
         <w:r>
           <w:rPr>
@@ -1086,6 +1110,8 @@
         </w:rPr>
         <w:fldChar w:fldCharType="end"/>
       </w:r>
+      <w:bookmarkStart w:id="4" w:name="_GoBack"/>
+      <w:bookmarkEnd w:id="4"/>
     </w:p>
     <w:p>
       <w:pPr>
@@ -1127,12 +1153,12 @@
           <w:sz w:val="28"/>
         </w:rPr>
       </w:pPr>
-      <w:bookmarkStart w:id="4" w:name="_Toc150022401"/>
       <w:bookmarkStart w:id="5" w:name="_Toc151228322"/>
       <w:bookmarkStart w:id="6" w:name="_Toc151228456"/>
       <w:bookmarkStart w:id="7" w:name="_Toc151228943"/>
       <w:bookmarkStart w:id="8" w:name="_Toc151229395"/>
       <w:bookmarkStart w:id="9" w:name="_Toc153133229"/>
+      <w:bookmarkStart w:id="10" w:name="_Toc150022401"/>
       <w:bookmarkEnd w:id="0"/>
       <w:bookmarkEnd w:id="1"/>
       <w:bookmarkEnd w:id="2"/>
@@ -1150,8 +1176,8 @@
           <w:sz w:val="28"/>
         </w:rPr>
       </w:pPr>
-      <w:bookmarkStart w:id="10" w:name="_Toc160976339"/>
-      <w:bookmarkStart w:id="11" w:name="_Toc166570799"/>
+      <w:bookmarkStart w:id="11" w:name="_Toc160976339"/>
+      <w:bookmarkStart w:id="12" w:name="_Toc168385227"/>
       <w:r>
         <w:rPr>
           <w:caps w:val="0"/>
@@ -1177,15 +1203,15 @@
         </w:rPr>
         <w:t>THIẾT KẾ HỆ THỐNG</w:t>
       </w:r>
-      <w:bookmarkEnd w:id="10"/>
       <w:bookmarkEnd w:id="11"/>
+      <w:bookmarkEnd w:id="12"/>
     </w:p>
     <w:p>
       <w:pPr>
         <w:pStyle w:val="Muc11"/>
       </w:pPr>
-      <w:bookmarkStart w:id="12" w:name="_Toc160976340"/>
-      <w:bookmarkStart w:id="13" w:name="_Toc166570800"/>
+      <w:bookmarkStart w:id="13" w:name="_Toc160976340"/>
+      <w:bookmarkStart w:id="14" w:name="_Toc168385228"/>
       <w:bookmarkEnd w:id="5"/>
       <w:bookmarkEnd w:id="6"/>
       <w:bookmarkEnd w:id="7"/>
@@ -1194,7 +1220,7 @@
       <w:r>
         <w:t>Phân tích cơ sở dữ liệu</w:t>
       </w:r>
-      <w:bookmarkEnd w:id="13"/>
+      <w:bookmarkEnd w:id="14"/>
     </w:p>
     <w:p>
       <w:pPr>
@@ -1404,7 +1430,7 @@
                 <w:lang w:val="vi-VN"/>
               </w:rPr>
             </w:pPr>
-            <w:bookmarkStart w:id="14" w:name="_Hlk159964414"/>
+            <w:bookmarkStart w:id="15" w:name="_Hlk159964414"/>
             <w:r>
               <w:rPr>
                 <w:lang w:val="vi-VN"/>
@@ -2661,7 +2687,7 @@
           </w:p>
         </w:tc>
       </w:tr>
-      <w:bookmarkEnd w:id="14"/>
+      <w:bookmarkEnd w:id="15"/>
     </w:tbl>
     <w:p>
       <w:pPr>
@@ -2739,7 +2765,7 @@
                 <w:lang w:val="vi-VN"/>
               </w:rPr>
             </w:pPr>
-            <w:bookmarkStart w:id="15" w:name="_Hlk159964758"/>
+            <w:bookmarkStart w:id="16" w:name="_Hlk159964758"/>
             <w:r>
               <w:rPr>
                 <w:lang w:val="vi-VN"/>
@@ -3602,7 +3628,7 @@
           </w:p>
         </w:tc>
       </w:tr>
-      <w:bookmarkEnd w:id="15"/>
+      <w:bookmarkEnd w:id="16"/>
     </w:tbl>
     <w:p>
       <w:pPr>
@@ -9917,7 +9943,7 @@
                 <w:lang w:val="vi-VN"/>
               </w:rPr>
             </w:pPr>
-            <w:bookmarkStart w:id="16" w:name="_Hlk159966602"/>
+            <w:bookmarkStart w:id="17" w:name="_Hlk159966602"/>
             <w:r>
               <w:rPr>
                 <w:lang w:val="vi-VN"/>
@@ -11121,7 +11147,7 @@
           </w:p>
         </w:tc>
       </w:tr>
-      <w:bookmarkEnd w:id="16"/>
+      <w:bookmarkEnd w:id="17"/>
     </w:tbl>
     <w:p>
       <w:pPr>
@@ -12636,21 +12662,21 @@
       <w:pPr>
         <w:pStyle w:val="Muc11"/>
       </w:pPr>
-      <w:bookmarkStart w:id="17" w:name="_Toc166570801"/>
+      <w:bookmarkStart w:id="18" w:name="_Toc168385229"/>
       <w:r>
         <w:t>Thiết kế cơ sở dữ liệu</w:t>
       </w:r>
-      <w:bookmarkEnd w:id="12"/>
-      <w:bookmarkEnd w:id="17"/>
+      <w:bookmarkEnd w:id="13"/>
+      <w:bookmarkEnd w:id="18"/>
     </w:p>
     <w:p>
       <w:pPr>
         <w:pStyle w:val="Muc111"/>
       </w:pPr>
-      <w:bookmarkStart w:id="18" w:name="_Toc160976341"/>
+      <w:bookmarkStart w:id="19" w:name="_Toc160976341"/>
       <w:r>
         <w:drawing>
-          <wp:anchor distT="0" distB="0" distL="114300" distR="114300" simplePos="0" relativeHeight="251667457" behindDoc="0" locked="0" layoutInCell="1" allowOverlap="1" wp14:anchorId="4033F3D0" wp14:editId="241D3D7F">
+          <wp:anchor distT="0" distB="0" distL="114300" distR="114300" simplePos="0" relativeHeight="251667457" behindDoc="0" locked="0" layoutInCell="1" allowOverlap="1" wp14:anchorId="0D9125DD" wp14:editId="14663653">
             <wp:simplePos x="0" y="0"/>
             <wp:positionH relativeFrom="column">
               <wp:posOffset>-912495</wp:posOffset>
@@ -12708,7 +12734,7 @@
       <w:r>
         <w:t>Sơ đồ ERD</w:t>
       </w:r>
-      <w:bookmarkEnd w:id="18"/>
+      <w:bookmarkEnd w:id="19"/>
     </w:p>
     <w:p>
       <w:pPr>
@@ -12719,11 +12745,11 @@
       <w:pPr>
         <w:pStyle w:val="Muc111"/>
       </w:pPr>
-      <w:bookmarkStart w:id="19" w:name="_Toc160976342"/>
+      <w:bookmarkStart w:id="20" w:name="_Toc160976342"/>
       <w:r>
         <w:lastRenderedPageBreak/>
         <w:drawing>
-          <wp:anchor distT="0" distB="0" distL="114300" distR="114300" simplePos="0" relativeHeight="251666433" behindDoc="0" locked="0" layoutInCell="1" allowOverlap="1" wp14:anchorId="10CCEDD5" wp14:editId="20CCBCCD">
+          <wp:anchor distT="0" distB="0" distL="114300" distR="114300" simplePos="0" relativeHeight="251666433" behindDoc="0" locked="0" layoutInCell="1" allowOverlap="1" wp14:anchorId="303ED9FB" wp14:editId="763D4520">
             <wp:simplePos x="0" y="0"/>
             <wp:positionH relativeFrom="column">
               <wp:posOffset>-782955</wp:posOffset>
@@ -12781,20 +12807,18 @@
       <w:r>
         <w:t>Database diagram</w:t>
       </w:r>
-      <w:bookmarkEnd w:id="19"/>
+      <w:bookmarkEnd w:id="20"/>
     </w:p>
     <w:p>
       <w:pPr>
         <w:pStyle w:val="Noidung"/>
       </w:pPr>
-      <w:bookmarkStart w:id="20" w:name="_Toc455313026"/>
-      <w:bookmarkStart w:id="21" w:name="_Toc151228340"/>
-      <w:bookmarkStart w:id="22" w:name="_Toc151228474"/>
-      <w:bookmarkStart w:id="23" w:name="_Toc151228961"/>
-      <w:bookmarkStart w:id="24" w:name="_Toc151229413"/>
-      <w:bookmarkStart w:id="25" w:name="_GoBack"/>
-      <w:bookmarkEnd w:id="4"/>
-      <w:bookmarkEnd w:id="25"/>
+      <w:bookmarkStart w:id="21" w:name="_Toc455313026"/>
+      <w:bookmarkStart w:id="22" w:name="_Toc151228340"/>
+      <w:bookmarkStart w:id="23" w:name="_Toc151228474"/>
+      <w:bookmarkStart w:id="24" w:name="_Toc151228961"/>
+      <w:bookmarkStart w:id="25" w:name="_Toc151229413"/>
+      <w:bookmarkEnd w:id="10"/>
       <w:r>
         <w:rPr>
           <w:szCs w:val="26"/>
@@ -12814,7 +12838,7 @@
         </w:rPr>
       </w:pPr>
       <w:bookmarkStart w:id="26" w:name="_Toc160976353"/>
-      <w:bookmarkStart w:id="27" w:name="_Toc166570802"/>
+      <w:bookmarkStart w:id="27" w:name="_Toc168385230"/>
       <w:r>
         <w:rPr>
           <w:rFonts w:ascii="Times New Roman" w:hAnsi="Times New Roman" w:cs="Times New Roman"/>
@@ -12825,11 +12849,11 @@
         <w:lastRenderedPageBreak/>
         <w:t>DANH MỤC TÀI LIỆU THAM KHẢO</w:t>
       </w:r>
-      <w:bookmarkEnd w:id="20"/>
       <w:bookmarkEnd w:id="21"/>
       <w:bookmarkEnd w:id="22"/>
       <w:bookmarkEnd w:id="23"/>
       <w:bookmarkEnd w:id="24"/>
+      <w:bookmarkEnd w:id="25"/>
       <w:bookmarkEnd w:id="26"/>
       <w:bookmarkEnd w:id="27"/>
     </w:p>
@@ -12994,7 +13018,7 @@
           <w:rPr>
             <w:noProof/>
           </w:rPr>
-          <w:t>10</w:t>
+          <w:t>1</w:t>
         </w:r>
         <w:r>
           <w:rPr>
@@ -13096,7 +13120,7 @@
         <v:path o:extrusionok="f" gradientshapeok="t" o:connecttype="rect"/>
         <o:lock v:ext="edit" aspectratio="t"/>
       </v:shapetype>
-      <v:shape id="_x0000_i1164" type="#_x0000_t75" style="width:11.4pt;height:11.4pt" o:bullet="t">
+      <v:shape id="_x0000_i1029" type="#_x0000_t75" style="width:11.4pt;height:11.4pt" o:bullet="t">
         <v:imagedata r:id="rId1" o:title="mso9FBA"/>
       </v:shape>
     </w:pict>
@@ -19673,7 +19697,7 @@
 </file>
 
 <file path=customXml/itemProps1.xml><?xml version="1.0" encoding="utf-8"?>
-<ds:datastoreItem xmlns:ds="http://schemas.openxmlformats.org/officeDocument/2006/customXml" ds:itemID="{C45FDB26-C1D9-4807-8A1A-F31A1F027BD9}">
+<ds:datastoreItem xmlns:ds="http://schemas.openxmlformats.org/officeDocument/2006/customXml" ds:itemID="{96292582-40E8-487F-A9F4-099B6E266406}">
   <ds:schemaRefs>
     <ds:schemaRef ds:uri="http://schemas.openxmlformats.org/officeDocument/2006/bibliography"/>
   </ds:schemaRefs>

</xml_diff>